<commit_message>
Nuova versione con richiesta login user password
</commit_message>
<xml_diff>
--- a/Genesi Applicazione Replit.docx
+++ b/Genesi Applicazione Replit.docx
@@ -2269,6 +2269,724 @@
       </w:pPr>
       <w:r>
         <w:t>Il front-end aggiorna quindi l'interfaccia utente per riflettere il client appena aggiunto.</w:t>
+      </w:r>
+    </w:p>
+    <w:p>
+      <w:pPr>
+        <w:pStyle w:val="Nessunaspaziatura"/>
+      </w:pPr>
+    </w:p>
+    <w:p>
+      <w:pPr>
+        <w:pStyle w:val="Nessunaspaziatura"/>
+      </w:pPr>
+    </w:p>
+    <w:p>
+      <w:pPr>
+        <w:pStyle w:val="Nessunaspaziatura"/>
+      </w:pPr>
+    </w:p>
+    <w:p>
+      <w:pPr>
+        <w:jc w:val="center"/>
+        <w:rPr>
+          <w:b/>
+          <w:bCs/>
+          <w:sz w:val="36"/>
+          <w:szCs w:val="36"/>
+        </w:rPr>
+      </w:pPr>
+      <w:r>
+        <w:rPr>
+          <w:b/>
+          <w:bCs/>
+          <w:sz w:val="36"/>
+          <w:szCs w:val="36"/>
+        </w:rPr>
+        <w:t>Login</w:t>
+      </w:r>
+    </w:p>
+    <w:p>
+      <w:pPr>
+        <w:pStyle w:val="Nessunaspaziatura"/>
+      </w:pPr>
+    </w:p>
+    <w:p>
+      <w:pPr>
+        <w:pStyle w:val="Nessunaspaziatura"/>
+      </w:pPr>
+    </w:p>
+    <w:p>
+      <w:pPr>
+        <w:pStyle w:val="Nessunaspaziatura"/>
+      </w:pPr>
+    </w:p>
+    <w:p>
+      <w:pPr>
+        <w:pStyle w:val="Nessunaspaziatura"/>
+      </w:pPr>
+      <w:r>
+        <w:rPr>
+          <w:noProof/>
+        </w:rPr>
+        <w:drawing>
+          <wp:inline distT="0" distB="0" distL="0" distR="0" wp14:anchorId="1B9A89A2" wp14:editId="358F73B0">
+            <wp:extent cx="6120130" cy="3690620"/>
+            <wp:effectExtent l="0" t="0" r="0" b="0"/>
+            <wp:docPr id="1962666560" name="Immagine 1"/>
+            <wp:cNvGraphicFramePr>
+              <a:graphicFrameLocks xmlns:a="http://schemas.openxmlformats.org/drawingml/2006/main" noChangeAspect="1"/>
+            </wp:cNvGraphicFramePr>
+            <a:graphic xmlns:a="http://schemas.openxmlformats.org/drawingml/2006/main">
+              <a:graphicData uri="http://schemas.openxmlformats.org/drawingml/2006/picture">
+                <pic:pic xmlns:pic="http://schemas.openxmlformats.org/drawingml/2006/picture">
+                  <pic:nvPicPr>
+                    <pic:cNvPr id="1962666560" name=""/>
+                    <pic:cNvPicPr/>
+                  </pic:nvPicPr>
+                  <pic:blipFill>
+                    <a:blip r:embed="rId10"/>
+                    <a:stretch>
+                      <a:fillRect/>
+                    </a:stretch>
+                  </pic:blipFill>
+                  <pic:spPr>
+                    <a:xfrm>
+                      <a:off x="0" y="0"/>
+                      <a:ext cx="6120130" cy="3690620"/>
+                    </a:xfrm>
+                    <a:prstGeom prst="rect">
+                      <a:avLst/>
+                    </a:prstGeom>
+                  </pic:spPr>
+                </pic:pic>
+              </a:graphicData>
+            </a:graphic>
+          </wp:inline>
+        </w:drawing>
+      </w:r>
+    </w:p>
+    <w:p>
+      <w:pPr>
+        <w:pStyle w:val="Nessunaspaziatura"/>
+      </w:pPr>
+      <w:r>
+        <w:rPr>
+          <w:b/>
+          <w:bCs/>
+        </w:rPr>
+        <w:lastRenderedPageBreak/>
+        <w:t>Login</w:t>
+      </w:r>
+      <w:r>
+        <w:t>.</w:t>
+      </w:r>
+    </w:p>
+    <w:p>
+      <w:pPr>
+        <w:pStyle w:val="Nessunaspaziatura"/>
+      </w:pPr>
+    </w:p>
+    <w:p>
+      <w:pPr>
+        <w:pStyle w:val="Nessunaspaziatura"/>
+      </w:pPr>
+      <w:r>
+        <w:t>Ecco una spiegazione tecnica dettagliata di come funziona il meccanismo di login che abbiamo implementato, con particolare attenzione alle comunicazioni tra client e server.</w:t>
+      </w:r>
+    </w:p>
+    <w:p>
+      <w:pPr>
+        <w:pStyle w:val="Nessunaspaziatura"/>
+      </w:pPr>
+    </w:p>
+    <w:p>
+      <w:pPr>
+        <w:pStyle w:val="Nessunaspaziatura"/>
+      </w:pPr>
+      <w:r>
+        <w:rPr>
+          <w:b/>
+          <w:bCs/>
+        </w:rPr>
+        <w:t>1.</w:t>
+      </w:r>
+      <w:r>
+        <w:t xml:space="preserve"> Richiesta iniziale e visualizzazione della pagina di login</w:t>
+      </w:r>
+    </w:p>
+    <w:p>
+      <w:pPr>
+        <w:pStyle w:val="Nessunaspaziatura"/>
+      </w:pPr>
+      <w:r>
+        <w:t>Navigazione all'indirizzo protetto:</w:t>
+      </w:r>
+    </w:p>
+    <w:p>
+      <w:pPr>
+        <w:pStyle w:val="Nessunaspaziatura"/>
+      </w:pPr>
+      <w:r>
+        <w:t>Quando un utente (il client) accede a un URL protetto (ad esempio, la homepage /), il browser invia una richiesta HTTP GET al server.</w:t>
+      </w:r>
+    </w:p>
+    <w:p>
+      <w:pPr>
+        <w:pStyle w:val="Nessunaspaziatura"/>
+      </w:pPr>
+    </w:p>
+    <w:p>
+      <w:pPr>
+        <w:pStyle w:val="Nessunaspaziatura"/>
+      </w:pPr>
+      <w:r>
+        <w:t>Intercettazione con @app.before_request:</w:t>
+      </w:r>
+    </w:p>
+    <w:p>
+      <w:pPr>
+        <w:pStyle w:val="Nessunaspaziatura"/>
+      </w:pPr>
+      <w:r>
+        <w:t>Prima di eseguire la logica specifica della rotta, Flask esegue la funzione registrata con il decoratore @app.before_request. In questa funzione, controlliamo se il percorso richiesto è in una lista di endpoint "liberi" (come login, logout e static) oppure se l'utente ha già una sessione attiva (verificata tramite la presenza della variabile logged_in in session).</w:t>
+      </w:r>
+    </w:p>
+    <w:p>
+      <w:pPr>
+        <w:pStyle w:val="Nessunaspaziatura"/>
+      </w:pPr>
+    </w:p>
+    <w:p>
+      <w:pPr>
+        <w:pStyle w:val="Nessunaspaziatura"/>
+      </w:pPr>
+      <w:r>
+        <w:t>Redirect alla pagina di login:</w:t>
+      </w:r>
+    </w:p>
+    <w:p>
+      <w:pPr>
+        <w:pStyle w:val="Nessunaspaziatura"/>
+      </w:pPr>
+      <w:r>
+        <w:t>Se l'utente non è autenticato (cioè non esiste la variabile logged_in), il server restituisce un HTTP redirect (tipicamente uno status 302) verso l'URL /login. Il browser, ricevendo questa risposta, aggiorna automaticamente la sua richiesta e carica la pagina di login.</w:t>
+      </w:r>
+    </w:p>
+    <w:p>
+      <w:pPr>
+        <w:pStyle w:val="Nessunaspaziatura"/>
+      </w:pPr>
+    </w:p>
+    <w:p>
+      <w:pPr>
+        <w:pStyle w:val="Nessunaspaziatura"/>
+      </w:pPr>
+      <w:r>
+        <w:rPr>
+          <w:b/>
+          <w:bCs/>
+        </w:rPr>
+        <w:t>2.</w:t>
+      </w:r>
+      <w:r>
+        <w:t xml:space="preserve"> Il modulo di login e la comunicazione POST</w:t>
+      </w:r>
+    </w:p>
+    <w:p>
+      <w:pPr>
+        <w:pStyle w:val="Nessunaspaziatura"/>
+      </w:pPr>
+      <w:r>
+        <w:t>Visualizzazione del form di login:</w:t>
+      </w:r>
+    </w:p>
+    <w:p>
+      <w:pPr>
+        <w:pStyle w:val="Nessunaspaziatura"/>
+      </w:pPr>
+      <w:r>
+        <w:t>La rotta /login gestisce sia il metodo GET che POST. In modalità GET, il server restituisce il template login.html che contiene un form HTML in cui l'utente inserisce username e password.</w:t>
+      </w:r>
+    </w:p>
+    <w:p>
+      <w:pPr>
+        <w:pStyle w:val="Nessunaspaziatura"/>
+      </w:pPr>
+    </w:p>
+    <w:p>
+      <w:pPr>
+        <w:pStyle w:val="Nessunaspaziatura"/>
+      </w:pPr>
+      <w:r>
+        <w:t>Invio delle credenziali:</w:t>
+      </w:r>
+    </w:p>
+    <w:p>
+      <w:pPr>
+        <w:pStyle w:val="Nessunaspaziatura"/>
+      </w:pPr>
+      <w:r>
+        <w:t>Quando l'utente compila il form e clicca sul bottone di invio, il browser invia una richiesta HTTP POST all'URL /login.</w:t>
+      </w:r>
+    </w:p>
+    <w:p>
+      <w:pPr>
+        <w:pStyle w:val="Nessunaspaziatura"/>
+      </w:pPr>
+      <w:r>
+        <w:t>I dati del form (username e password) vengono inviati nel corpo della richiesta, tipicamente in formato application/x-www-form-urlencoded.</w:t>
+      </w:r>
+    </w:p>
+    <w:p>
+      <w:pPr>
+        <w:pStyle w:val="Nessunaspaziatura"/>
+      </w:pPr>
+    </w:p>
+    <w:p>
+      <w:pPr>
+        <w:pStyle w:val="Nessunaspaziatura"/>
+      </w:pPr>
+      <w:r>
+        <w:t>Verifica lato server:</w:t>
+      </w:r>
+    </w:p>
+    <w:p>
+      <w:pPr>
+        <w:pStyle w:val="Nessunaspaziatura"/>
+      </w:pPr>
+      <w:r>
+        <w:t>La funzione associata a /login estrae i dati dal form con request.form.get(...) e li confronta con le credenziali definite nella configurazione dell'app (app.config['USERNAME'] e app.config['PASSWORD']).</w:t>
+      </w:r>
+    </w:p>
+    <w:p>
+      <w:pPr>
+        <w:pStyle w:val="Nessunaspaziatura"/>
+      </w:pPr>
+    </w:p>
+    <w:p>
+      <w:pPr>
+        <w:pStyle w:val="Nessunaspaziatura"/>
+      </w:pPr>
+      <w:r>
+        <w:rPr>
+          <w:b/>
+          <w:bCs/>
+        </w:rPr>
+        <w:t xml:space="preserve">3. </w:t>
+      </w:r>
+      <w:r>
+        <w:t>Gestione della sessione</w:t>
+      </w:r>
+    </w:p>
+    <w:p>
+      <w:pPr>
+        <w:pStyle w:val="Nessunaspaziatura"/>
+      </w:pPr>
+      <w:r>
+        <w:t>Impostazione della sessione:</w:t>
+      </w:r>
+    </w:p>
+    <w:p>
+      <w:pPr>
+        <w:pStyle w:val="Nessunaspaziatura"/>
+      </w:pPr>
+      <w:r>
+        <w:t>Se le credenziali sono corrette, il server imposta la variabile session['logged_in'] a True.</w:t>
+      </w:r>
+    </w:p>
+    <w:p>
+      <w:pPr>
+        <w:pStyle w:val="Nessunaspaziatura"/>
+      </w:pPr>
+      <w:r>
+        <w:t>Flask utilizza un sistema di sessioni basato su cookie. Ciò significa che, al momento della risposta, Flask crea un cookie firmato (usando il secret_key) e lo include nella risposta HTTP.</w:t>
+      </w:r>
+    </w:p>
+    <w:p>
+      <w:pPr>
+        <w:pStyle w:val="Nessunaspaziatura"/>
+      </w:pPr>
+      <w:r>
+        <w:t>Questo cookie contiene, in modo crittografato o firmato, le informazioni relative alla sessione (in questo caso, la variabile logged_in).</w:t>
+      </w:r>
+    </w:p>
+    <w:p>
+      <w:pPr>
+        <w:pStyle w:val="Nessunaspaziatura"/>
+      </w:pPr>
+    </w:p>
+    <w:p>
+      <w:pPr>
+        <w:pStyle w:val="Nessunaspaziatura"/>
+      </w:pPr>
+      <w:r>
+        <w:t>Redirect dopo il login:</w:t>
+      </w:r>
+    </w:p>
+    <w:p>
+      <w:pPr>
+        <w:pStyle w:val="Nessunaspaziatura"/>
+      </w:pPr>
+      <w:r>
+        <w:t>Dopo aver impostato la sessione, il server restituisce un HTTP redirect (302) verso una pagina protetta (ad esempio, l'homepage o una pagina specificata nel parametro next).</w:t>
+      </w:r>
+    </w:p>
+    <w:p>
+      <w:pPr>
+        <w:pStyle w:val="Nessunaspaziatura"/>
+      </w:pPr>
+    </w:p>
+    <w:p>
+      <w:pPr>
+        <w:pStyle w:val="Nessunaspaziatura"/>
+      </w:pPr>
+      <w:r>
+        <w:t>Comunicazione sicura della sessione:</w:t>
+      </w:r>
+    </w:p>
+    <w:p>
+      <w:pPr>
+        <w:pStyle w:val="Nessunaspaziatura"/>
+      </w:pPr>
+      <w:r>
+        <w:t>Il cookie di sessione viene automaticamente inviato dal browser in tutte le richieste successive all'applicazione. Questo permette al server, tramite il controllo nella funzione @app.before_request, di verificare se l'utente è autenticato.</w:t>
+      </w:r>
+    </w:p>
+    <w:p>
+      <w:pPr>
+        <w:pStyle w:val="Nessunaspaziatura"/>
+      </w:pPr>
+    </w:p>
+    <w:p>
+      <w:pPr>
+        <w:pStyle w:val="Nessunaspaziatura"/>
+      </w:pPr>
+      <w:r>
+        <w:rPr>
+          <w:b/>
+          <w:bCs/>
+        </w:rPr>
+        <w:t>4.</w:t>
+      </w:r>
+      <w:r>
+        <w:t xml:space="preserve"> Comunicazione nelle richieste successive</w:t>
+      </w:r>
+    </w:p>
+    <w:p>
+      <w:pPr>
+        <w:pStyle w:val="Nessunaspaziatura"/>
+      </w:pPr>
+      <w:r>
+        <w:t>Verifica della sessione:</w:t>
+      </w:r>
+    </w:p>
+    <w:p>
+      <w:pPr>
+        <w:pStyle w:val="Nessunaspaziatura"/>
+      </w:pPr>
+      <w:r>
+        <w:lastRenderedPageBreak/>
+        <w:t>Ogni volta che il client richiede una risorsa (una pagina, un file, ecc.), il browser include il cookie di sessione nella richiesta HTTP (tramite l'header Cookie).</w:t>
+      </w:r>
+    </w:p>
+    <w:p>
+      <w:pPr>
+        <w:pStyle w:val="Nessunaspaziatura"/>
+      </w:pPr>
+      <w:r>
+        <w:t>La funzione require_login legge il cookie e controlla se session['logged_in'] è presente e uguale a True. Se sì, la richiesta viene elaborata normalmente. Se no, il server effettua un nuovo redirect alla pagina di login.</w:t>
+      </w:r>
+    </w:p>
+    <w:p>
+      <w:pPr>
+        <w:pStyle w:val="Nessunaspaziatura"/>
+      </w:pPr>
+    </w:p>
+    <w:p>
+      <w:pPr>
+        <w:pStyle w:val="Nessunaspaziatura"/>
+      </w:pPr>
+      <w:r>
+        <w:t>Flash messages:</w:t>
+      </w:r>
+    </w:p>
+    <w:p>
+      <w:pPr>
+        <w:pStyle w:val="Nessunaspaziatura"/>
+      </w:pPr>
+      <w:r>
+        <w:t>Durante il processo (ad esempio, dopo un login riuscito o fallito) vengono impostati dei messaggi "flash" (tramite flash()). Questi messaggi vengono memorizzati temporaneamente nella sessione e poi visualizzati al client nella pagina successiva.</w:t>
+      </w:r>
+    </w:p>
+    <w:p>
+      <w:pPr>
+        <w:pStyle w:val="Nessunaspaziatura"/>
+      </w:pPr>
+      <w:r>
+        <w:t>Il template (es. layout.html) utilizza un blocco per mostrare questi messaggi al termine del caricamento della pagina.</w:t>
+      </w:r>
+    </w:p>
+    <w:p>
+      <w:pPr>
+        <w:pStyle w:val="Nessunaspaziatura"/>
+      </w:pPr>
+    </w:p>
+    <w:p>
+      <w:pPr>
+        <w:pStyle w:val="Nessunaspaziatura"/>
+      </w:pPr>
+      <w:r>
+        <w:rPr>
+          <w:b/>
+          <w:bCs/>
+        </w:rPr>
+        <w:t>5.</w:t>
+      </w:r>
+      <w:r>
+        <w:t xml:space="preserve"> Logout</w:t>
+      </w:r>
+    </w:p>
+    <w:p>
+      <w:pPr>
+        <w:pStyle w:val="Nessunaspaziatura"/>
+      </w:pPr>
+      <w:r>
+        <w:t>Richiesta di logout:</w:t>
+      </w:r>
+    </w:p>
+    <w:p>
+      <w:pPr>
+        <w:pStyle w:val="Nessunaspaziatura"/>
+      </w:pPr>
+      <w:r>
+        <w:t>Quando l'utente clicca sul bottone di logout (ad esempio, un link che punta a /logout), il browser invia una richiesta HTTP GET al server per questa rotta.</w:t>
+      </w:r>
+    </w:p>
+    <w:p>
+      <w:pPr>
+        <w:pStyle w:val="Nessunaspaziatura"/>
+      </w:pPr>
+    </w:p>
+    <w:p>
+      <w:pPr>
+        <w:pStyle w:val="Nessunaspaziatura"/>
+      </w:pPr>
+      <w:r>
+        <w:t>Cancellazione della sessione:</w:t>
+      </w:r>
+    </w:p>
+    <w:p>
+      <w:pPr>
+        <w:pStyle w:val="Nessunaspaziatura"/>
+      </w:pPr>
+      <w:r>
+        <w:t>La rotta /logout esegue la rimozione della variabile logged_in dalla sessione con session.pop('logged_in', None).</w:t>
+      </w:r>
+    </w:p>
+    <w:p>
+      <w:pPr>
+        <w:pStyle w:val="Nessunaspaziatura"/>
+      </w:pPr>
+      <w:r>
+        <w:t>Di conseguenza, il cookie di sessione non contiene più le informazioni che indicano che l'utente è autenticato.</w:t>
+      </w:r>
+    </w:p>
+    <w:p>
+      <w:pPr>
+        <w:pStyle w:val="Nessunaspaziatura"/>
+      </w:pPr>
+    </w:p>
+    <w:p>
+      <w:pPr>
+        <w:pStyle w:val="Nessunaspaziatura"/>
+      </w:pPr>
+      <w:r>
+        <w:t>Redirect post-logout:</w:t>
+      </w:r>
+    </w:p>
+    <w:p>
+      <w:pPr>
+        <w:pStyle w:val="Nessunaspaziatura"/>
+      </w:pPr>
+      <w:r>
+        <w:t>Dopo aver eliminato la sessione, il server restituisce un redirect alla pagina di login. Quindi, il browser viene reindirizzato e l'utente dovrà autenticarsi nuovamente per accedere a risorse protette.</w:t>
+      </w:r>
+    </w:p>
+    <w:p>
+      <w:pPr>
+        <w:pStyle w:val="Nessunaspaziatura"/>
+      </w:pPr>
+    </w:p>
+    <w:p>
+      <w:pPr>
+        <w:pStyle w:val="Nessunaspaziatura"/>
+      </w:pPr>
+      <w:r>
+        <w:rPr>
+          <w:b/>
+          <w:bCs/>
+        </w:rPr>
+        <w:t>6.</w:t>
+      </w:r>
+      <w:r>
+        <w:t xml:space="preserve"> Riepilogo della comunicazione Client-Server</w:t>
+      </w:r>
+    </w:p>
+    <w:p>
+      <w:pPr>
+        <w:pStyle w:val="Nessunaspaziatura"/>
+      </w:pPr>
+      <w:r>
+        <w:t>Accesso a una risorsa protetta:</w:t>
+      </w:r>
+    </w:p>
+    <w:p>
+      <w:pPr>
+        <w:pStyle w:val="Nessunaspaziatura"/>
+      </w:pPr>
+    </w:p>
+    <w:p>
+      <w:pPr>
+        <w:pStyle w:val="Nessunaspaziatura"/>
+      </w:pPr>
+      <w:r>
+        <w:t>Richiesta: Il client invia una richiesta HTTP GET.</w:t>
+      </w:r>
+    </w:p>
+    <w:p>
+      <w:pPr>
+        <w:pStyle w:val="Nessunaspaziatura"/>
+      </w:pPr>
+      <w:r>
+        <w:t>Controllo: Il server esegue il controllo della sessione in @app.before_request.</w:t>
+      </w:r>
+    </w:p>
+    <w:p>
+      <w:pPr>
+        <w:pStyle w:val="Nessunaspaziatura"/>
+      </w:pPr>
+      <w:r>
+        <w:t>Risposta: Se non autenticato, il server risponde con un redirect (302) a /login.</w:t>
+      </w:r>
+    </w:p>
+    <w:p>
+      <w:pPr>
+        <w:pStyle w:val="Nessunaspaziatura"/>
+      </w:pPr>
+      <w:r>
+        <w:t>Login:</w:t>
+      </w:r>
+    </w:p>
+    <w:p>
+      <w:pPr>
+        <w:pStyle w:val="Nessunaspaziatura"/>
+      </w:pPr>
+    </w:p>
+    <w:p>
+      <w:pPr>
+        <w:pStyle w:val="Nessunaspaziatura"/>
+      </w:pPr>
+      <w:r>
+        <w:t>Richiesta: Il client carica la pagina /login e compila il form.</w:t>
+      </w:r>
+    </w:p>
+    <w:p>
+      <w:pPr>
+        <w:pStyle w:val="Nessunaspaziatura"/>
+      </w:pPr>
+      <w:r>
+        <w:t>Invio: Il client invia una richiesta HTTP POST a /login con username e password.</w:t>
+      </w:r>
+    </w:p>
+    <w:p>
+      <w:pPr>
+        <w:pStyle w:val="Nessunaspaziatura"/>
+      </w:pPr>
+      <w:r>
+        <w:t>Elaborazione: Il server verifica le credenziali e, se corrette, imposta il cookie di sessione e risponde con un redirect.</w:t>
+      </w:r>
+    </w:p>
+    <w:p>
+      <w:pPr>
+        <w:pStyle w:val="Nessunaspaziatura"/>
+      </w:pPr>
+      <w:r>
+        <w:t>Cookie: Il browser salva il cookie di sessione firmato.</w:t>
+      </w:r>
+    </w:p>
+    <w:p>
+      <w:pPr>
+        <w:pStyle w:val="Nessunaspaziatura"/>
+      </w:pPr>
+      <w:r>
+        <w:t>Accesso alle risorse post-login:</w:t>
+      </w:r>
+    </w:p>
+    <w:p>
+      <w:pPr>
+        <w:pStyle w:val="Nessunaspaziatura"/>
+      </w:pPr>
+    </w:p>
+    <w:p>
+      <w:pPr>
+        <w:pStyle w:val="Nessunaspaziatura"/>
+      </w:pPr>
+      <w:r>
+        <w:t>Richiesta: Ogni richiesta futura include il cookie di sessione.</w:t>
+      </w:r>
+    </w:p>
+    <w:p>
+      <w:pPr>
+        <w:pStyle w:val="Nessunaspaziatura"/>
+      </w:pPr>
+      <w:r>
+        <w:t>Verifica: Il server controlla la presenza della variabile logged_in e, se presente, permette l'accesso alla risorsa.</w:t>
+      </w:r>
+    </w:p>
+    <w:p>
+      <w:pPr>
+        <w:pStyle w:val="Nessunaspaziatura"/>
+      </w:pPr>
+      <w:r>
+        <w:t>Logout:</w:t>
+      </w:r>
+    </w:p>
+    <w:p>
+      <w:pPr>
+        <w:pStyle w:val="Nessunaspaziatura"/>
+      </w:pPr>
+    </w:p>
+    <w:p>
+      <w:pPr>
+        <w:pStyle w:val="Nessunaspaziatura"/>
+      </w:pPr>
+      <w:r>
+        <w:t>Richiesta: Il client invia una richiesta a /logout.</w:t>
+      </w:r>
+    </w:p>
+    <w:p>
+      <w:pPr>
+        <w:pStyle w:val="Nessunaspaziatura"/>
+      </w:pPr>
+      <w:r>
+        <w:t>Elaborazione: Il server rimuove la variabile di sessione e restituisce un redirect a /login.</w:t>
+      </w:r>
+    </w:p>
+    <w:p>
+      <w:pPr>
+        <w:pStyle w:val="Nessunaspaziatura"/>
+      </w:pPr>
+      <w:r>
+        <w:t>Effetto: Il cookie non indica più una sessione attiva, quindi le richieste successive porteranno a un nuovo redirect al login.</w:t>
+      </w:r>
+    </w:p>
+    <w:p>
+      <w:pPr>
+        <w:pStyle w:val="Nessunaspaziatura"/>
+      </w:pPr>
+      <w:r>
+        <w:t>Questa procedura garantisce che solo gli utenti autenticati possano accedere alle risorse protette, utilizzando meccanismi standard del protocollo HTTP (richieste GET/POST, redirect) e il sistema di sessioni di Flask, che si basa sull'invio e la verifica dei cookie tra client e server.</w:t>
       </w:r>
     </w:p>
     <w:sectPr>

</xml_diff>